<commit_message>
remove base64 image in XML for Themes and SystemData + Update GetUniqueString
</commit_message>
<xml_diff>
--- a/API/Documents/Build-DNNrocket-Module.docx
+++ b/API/Documents/Build-DNNrocket-Module.docx
@@ -85,15 +85,7 @@
         <w:t xml:space="preserve">and </w:t>
       </w:r>
       <w:r>
-        <w:t>“</w:t>
-      </w:r>
-      <w:proofErr w:type="spellStart"/>
-      <w:r>
-        <w:t>Simplisity</w:t>
-      </w:r>
-      <w:proofErr w:type="spellEnd"/>
-      <w:r>
-        <w:t>”</w:t>
+        <w:t>“Simplisity”</w:t>
       </w:r>
       <w:r>
         <w:t xml:space="preserve"> </w:t>
@@ -440,6 +432,38 @@
           <w:sz w:val="19"/>
           <w:szCs w:val="19"/>
         </w:rPr>
+        <w:t xml:space="preserve"> Simplisity;</w:t>
+      </w:r>
+    </w:p>
+    <w:p>
+      <w:pPr>
+        <w:autoSpaceDE w:val="0"/>
+        <w:autoSpaceDN w:val="0"/>
+        <w:adjustRightInd w:val="0"/>
+        <w:spacing w:after="0" w:line="240" w:lineRule="auto"/>
+        <w:rPr>
+          <w:rFonts w:ascii="Consolas" w:hAnsi="Consolas" w:cs="Consolas"/>
+          <w:color w:val="000000"/>
+          <w:sz w:val="19"/>
+          <w:szCs w:val="19"/>
+        </w:rPr>
+      </w:pPr>
+      <w:r>
+        <w:rPr>
+          <w:rFonts w:ascii="Consolas" w:hAnsi="Consolas" w:cs="Consolas"/>
+          <w:color w:val="0000FF"/>
+          <w:sz w:val="19"/>
+          <w:szCs w:val="19"/>
+        </w:rPr>
+        <w:t>using</w:t>
+      </w:r>
+      <w:r>
+        <w:rPr>
+          <w:rFonts w:ascii="Consolas" w:hAnsi="Consolas" w:cs="Consolas"/>
+          <w:color w:val="000000"/>
+          <w:sz w:val="19"/>
+          <w:szCs w:val="19"/>
+        </w:rPr>
         <w:t xml:space="preserve"> </w:t>
       </w:r>
       <w:proofErr w:type="spellStart"/>
@@ -450,7 +474,7 @@
           <w:sz w:val="19"/>
           <w:szCs w:val="19"/>
         </w:rPr>
-        <w:t>Simplisity</w:t>
+        <w:t>System.Collections.Generic</w:t>
       </w:r>
       <w:proofErr w:type="spellEnd"/>
       <w:r>
@@ -476,6 +500,20 @@
           <w:szCs w:val="19"/>
         </w:rPr>
       </w:pPr>
+    </w:p>
+    <w:p>
+      <w:pPr>
+        <w:autoSpaceDE w:val="0"/>
+        <w:autoSpaceDN w:val="0"/>
+        <w:adjustRightInd w:val="0"/>
+        <w:spacing w:after="0" w:line="240" w:lineRule="auto"/>
+        <w:rPr>
+          <w:rFonts w:ascii="Consolas" w:hAnsi="Consolas" w:cs="Consolas"/>
+          <w:color w:val="000000"/>
+          <w:sz w:val="19"/>
+          <w:szCs w:val="19"/>
+        </w:rPr>
+      </w:pPr>
       <w:r>
         <w:rPr>
           <w:rFonts w:ascii="Consolas" w:hAnsi="Consolas" w:cs="Consolas"/>
@@ -483,7 +521,7 @@
           <w:sz w:val="19"/>
           <w:szCs w:val="19"/>
         </w:rPr>
-        <w:t>using</w:t>
+        <w:t>namespace</w:t>
       </w:r>
       <w:r>
         <w:rPr>
@@ -502,7 +540,195 @@
           <w:sz w:val="19"/>
           <w:szCs w:val="19"/>
         </w:rPr>
-        <w:t>System.Collections.Generic</w:t>
+        <w:t>RocketServer</w:t>
+      </w:r>
+      <w:proofErr w:type="spellEnd"/>
+    </w:p>
+    <w:p>
+      <w:pPr>
+        <w:autoSpaceDE w:val="0"/>
+        <w:autoSpaceDN w:val="0"/>
+        <w:adjustRightInd w:val="0"/>
+        <w:spacing w:after="0" w:line="240" w:lineRule="auto"/>
+        <w:rPr>
+          <w:rFonts w:ascii="Consolas" w:hAnsi="Consolas" w:cs="Consolas"/>
+          <w:color w:val="000000"/>
+          <w:sz w:val="19"/>
+          <w:szCs w:val="19"/>
+        </w:rPr>
+      </w:pPr>
+      <w:r>
+        <w:rPr>
+          <w:rFonts w:ascii="Consolas" w:hAnsi="Consolas" w:cs="Consolas"/>
+          <w:color w:val="000000"/>
+          <w:sz w:val="19"/>
+          <w:szCs w:val="19"/>
+        </w:rPr>
+        <w:t>{</w:t>
+      </w:r>
+    </w:p>
+    <w:p>
+      <w:pPr>
+        <w:autoSpaceDE w:val="0"/>
+        <w:autoSpaceDN w:val="0"/>
+        <w:adjustRightInd w:val="0"/>
+        <w:spacing w:after="0" w:line="240" w:lineRule="auto"/>
+        <w:rPr>
+          <w:rFonts w:ascii="Consolas" w:hAnsi="Consolas" w:cs="Consolas"/>
+          <w:color w:val="000000"/>
+          <w:sz w:val="19"/>
+          <w:szCs w:val="19"/>
+        </w:rPr>
+      </w:pPr>
+      <w:r>
+        <w:rPr>
+          <w:rFonts w:ascii="Consolas" w:hAnsi="Consolas" w:cs="Consolas"/>
+          <w:color w:val="000000"/>
+          <w:sz w:val="19"/>
+          <w:szCs w:val="19"/>
+        </w:rPr>
+        <w:t xml:space="preserve">    </w:t>
+      </w:r>
+      <w:r>
+        <w:rPr>
+          <w:rFonts w:ascii="Consolas" w:hAnsi="Consolas" w:cs="Consolas"/>
+          <w:color w:val="0000FF"/>
+          <w:sz w:val="19"/>
+          <w:szCs w:val="19"/>
+        </w:rPr>
+        <w:t>public</w:t>
+      </w:r>
+      <w:r>
+        <w:rPr>
+          <w:rFonts w:ascii="Consolas" w:hAnsi="Consolas" w:cs="Consolas"/>
+          <w:color w:val="000000"/>
+          <w:sz w:val="19"/>
+          <w:szCs w:val="19"/>
+        </w:rPr>
+        <w:t xml:space="preserve"> </w:t>
+      </w:r>
+      <w:r>
+        <w:rPr>
+          <w:rFonts w:ascii="Consolas" w:hAnsi="Consolas" w:cs="Consolas"/>
+          <w:color w:val="0000FF"/>
+          <w:sz w:val="19"/>
+          <w:szCs w:val="19"/>
+        </w:rPr>
+        <w:t>class</w:t>
+      </w:r>
+      <w:r>
+        <w:rPr>
+          <w:rFonts w:ascii="Consolas" w:hAnsi="Consolas" w:cs="Consolas"/>
+          <w:color w:val="000000"/>
+          <w:sz w:val="19"/>
+          <w:szCs w:val="19"/>
+        </w:rPr>
+        <w:t xml:space="preserve"> </w:t>
+      </w:r>
+      <w:proofErr w:type="spellStart"/>
+      <w:r>
+        <w:rPr>
+          <w:rFonts w:ascii="Consolas" w:hAnsi="Consolas" w:cs="Consolas"/>
+          <w:color w:val="2B91AF"/>
+          <w:sz w:val="19"/>
+          <w:szCs w:val="19"/>
+        </w:rPr>
+        <w:t>StartConnect</w:t>
+      </w:r>
+      <w:proofErr w:type="spellEnd"/>
+      <w:r>
+        <w:rPr>
+          <w:rFonts w:ascii="Consolas" w:hAnsi="Consolas" w:cs="Consolas"/>
+          <w:color w:val="000000"/>
+          <w:sz w:val="19"/>
+          <w:szCs w:val="19"/>
+        </w:rPr>
+        <w:t xml:space="preserve"> : </w:t>
+      </w:r>
+      <w:proofErr w:type="spellStart"/>
+      <w:r>
+        <w:rPr>
+          <w:rFonts w:ascii="Consolas" w:hAnsi="Consolas" w:cs="Consolas"/>
+          <w:color w:val="000000"/>
+          <w:sz w:val="19"/>
+          <w:szCs w:val="19"/>
+        </w:rPr>
+        <w:t>DNNrocketAPI.APInterface</w:t>
+      </w:r>
+      <w:proofErr w:type="spellEnd"/>
+    </w:p>
+    <w:p>
+      <w:pPr>
+        <w:autoSpaceDE w:val="0"/>
+        <w:autoSpaceDN w:val="0"/>
+        <w:adjustRightInd w:val="0"/>
+        <w:spacing w:after="0" w:line="240" w:lineRule="auto"/>
+        <w:rPr>
+          <w:rFonts w:ascii="Consolas" w:hAnsi="Consolas" w:cs="Consolas"/>
+          <w:color w:val="000000"/>
+          <w:sz w:val="19"/>
+          <w:szCs w:val="19"/>
+        </w:rPr>
+      </w:pPr>
+      <w:r>
+        <w:rPr>
+          <w:rFonts w:ascii="Consolas" w:hAnsi="Consolas" w:cs="Consolas"/>
+          <w:color w:val="000000"/>
+          <w:sz w:val="19"/>
+          <w:szCs w:val="19"/>
+        </w:rPr>
+        <w:t xml:space="preserve">    {</w:t>
+      </w:r>
+    </w:p>
+    <w:p>
+      <w:pPr>
+        <w:autoSpaceDE w:val="0"/>
+        <w:autoSpaceDN w:val="0"/>
+        <w:adjustRightInd w:val="0"/>
+        <w:spacing w:after="0" w:line="240" w:lineRule="auto"/>
+        <w:rPr>
+          <w:rFonts w:ascii="Consolas" w:hAnsi="Consolas" w:cs="Consolas"/>
+          <w:color w:val="000000"/>
+          <w:sz w:val="19"/>
+          <w:szCs w:val="19"/>
+        </w:rPr>
+      </w:pPr>
+      <w:r>
+        <w:rPr>
+          <w:rFonts w:ascii="Consolas" w:hAnsi="Consolas" w:cs="Consolas"/>
+          <w:color w:val="000000"/>
+          <w:sz w:val="19"/>
+          <w:szCs w:val="19"/>
+        </w:rPr>
+        <w:t xml:space="preserve">        </w:t>
+      </w:r>
+      <w:r>
+        <w:rPr>
+          <w:rFonts w:ascii="Consolas" w:hAnsi="Consolas" w:cs="Consolas"/>
+          <w:color w:val="0000FF"/>
+          <w:sz w:val="19"/>
+          <w:szCs w:val="19"/>
+        </w:rPr>
+        <w:t>private</w:t>
+      </w:r>
+      <w:r>
+        <w:rPr>
+          <w:rFonts w:ascii="Consolas" w:hAnsi="Consolas" w:cs="Consolas"/>
+          <w:color w:val="000000"/>
+          <w:sz w:val="19"/>
+          <w:szCs w:val="19"/>
+        </w:rPr>
+        <w:t xml:space="preserve"> SimplisityInfo _</w:t>
+      </w:r>
+      <w:proofErr w:type="spellStart"/>
+      <w:r>
+        <w:rPr>
+          <w:rFonts w:ascii="Consolas" w:hAnsi="Consolas" w:cs="Consolas"/>
+          <w:color w:val="000000"/>
+          <w:sz w:val="19"/>
+          <w:szCs w:val="19"/>
+        </w:rPr>
+        <w:t>postInfo</w:t>
       </w:r>
       <w:proofErr w:type="spellEnd"/>
       <w:r>
@@ -528,20 +754,15 @@
           <w:szCs w:val="19"/>
         </w:rPr>
       </w:pPr>
-    </w:p>
-    <w:p>
-      <w:pPr>
-        <w:autoSpaceDE w:val="0"/>
-        <w:autoSpaceDN w:val="0"/>
-        <w:adjustRightInd w:val="0"/>
-        <w:spacing w:after="0" w:line="240" w:lineRule="auto"/>
-        <w:rPr>
-          <w:rFonts w:ascii="Consolas" w:hAnsi="Consolas" w:cs="Consolas"/>
-          <w:color w:val="000000"/>
-          <w:sz w:val="19"/>
-          <w:szCs w:val="19"/>
-        </w:rPr>
-      </w:pPr>
+      <w:r>
+        <w:rPr>
+          <w:rFonts w:ascii="Consolas" w:hAnsi="Consolas" w:cs="Consolas"/>
+          <w:color w:val="000000"/>
+          <w:sz w:val="19"/>
+          <w:szCs w:val="19"/>
+        </w:rPr>
+        <w:t xml:space="preserve">        </w:t>
+      </w:r>
       <w:r>
         <w:rPr>
           <w:rFonts w:ascii="Consolas" w:hAnsi="Consolas" w:cs="Consolas"/>
@@ -549,7 +770,68 @@
           <w:sz w:val="19"/>
           <w:szCs w:val="19"/>
         </w:rPr>
-        <w:t>namespace</w:t>
+        <w:t>private</w:t>
+      </w:r>
+      <w:r>
+        <w:rPr>
+          <w:rFonts w:ascii="Consolas" w:hAnsi="Consolas" w:cs="Consolas"/>
+          <w:color w:val="000000"/>
+          <w:sz w:val="19"/>
+          <w:szCs w:val="19"/>
+        </w:rPr>
+        <w:t xml:space="preserve"> SimplisityInfo _</w:t>
+      </w:r>
+      <w:proofErr w:type="spellStart"/>
+      <w:r>
+        <w:rPr>
+          <w:rFonts w:ascii="Consolas" w:hAnsi="Consolas" w:cs="Consolas"/>
+          <w:color w:val="000000"/>
+          <w:sz w:val="19"/>
+          <w:szCs w:val="19"/>
+        </w:rPr>
+        <w:t>paramInfo</w:t>
+      </w:r>
+      <w:proofErr w:type="spellEnd"/>
+      <w:r>
+        <w:rPr>
+          <w:rFonts w:ascii="Consolas" w:hAnsi="Consolas" w:cs="Consolas"/>
+          <w:color w:val="000000"/>
+          <w:sz w:val="19"/>
+          <w:szCs w:val="19"/>
+        </w:rPr>
+        <w:t>;</w:t>
+      </w:r>
+    </w:p>
+    <w:p>
+      <w:pPr>
+        <w:autoSpaceDE w:val="0"/>
+        <w:autoSpaceDN w:val="0"/>
+        <w:adjustRightInd w:val="0"/>
+        <w:spacing w:after="0" w:line="240" w:lineRule="auto"/>
+        <w:rPr>
+          <w:rFonts w:ascii="Consolas" w:hAnsi="Consolas" w:cs="Consolas"/>
+          <w:color w:val="000000"/>
+          <w:sz w:val="19"/>
+          <w:szCs w:val="19"/>
+        </w:rPr>
+      </w:pPr>
+      <w:r>
+        <w:rPr>
+          <w:rFonts w:ascii="Consolas" w:hAnsi="Consolas" w:cs="Consolas"/>
+          <w:color w:val="000000"/>
+          <w:sz w:val="19"/>
+          <w:szCs w:val="19"/>
+        </w:rPr>
+        <w:t xml:space="preserve">        </w:t>
+      </w:r>
+      <w:r>
+        <w:rPr>
+          <w:rFonts w:ascii="Consolas" w:hAnsi="Consolas" w:cs="Consolas"/>
+          <w:color w:val="0000FF"/>
+          <w:sz w:val="19"/>
+          <w:szCs w:val="19"/>
+        </w:rPr>
+        <w:t>private</w:t>
       </w:r>
       <w:r>
         <w:rPr>
@@ -568,54 +850,60 @@
           <w:sz w:val="19"/>
           <w:szCs w:val="19"/>
         </w:rPr>
-        <w:t>RocketServer</w:t>
-      </w:r>
-      <w:proofErr w:type="spellEnd"/>
-    </w:p>
-    <w:p>
-      <w:pPr>
-        <w:autoSpaceDE w:val="0"/>
-        <w:autoSpaceDN w:val="0"/>
-        <w:adjustRightInd w:val="0"/>
-        <w:spacing w:after="0" w:line="240" w:lineRule="auto"/>
-        <w:rPr>
-          <w:rFonts w:ascii="Consolas" w:hAnsi="Consolas" w:cs="Consolas"/>
-          <w:color w:val="000000"/>
-          <w:sz w:val="19"/>
-          <w:szCs w:val="19"/>
-        </w:rPr>
-      </w:pPr>
-      <w:r>
-        <w:rPr>
-          <w:rFonts w:ascii="Consolas" w:hAnsi="Consolas" w:cs="Consolas"/>
-          <w:color w:val="000000"/>
-          <w:sz w:val="19"/>
-          <w:szCs w:val="19"/>
-        </w:rPr>
-        <w:t>{</w:t>
-      </w:r>
-    </w:p>
-    <w:p>
-      <w:pPr>
-        <w:autoSpaceDE w:val="0"/>
-        <w:autoSpaceDN w:val="0"/>
-        <w:adjustRightInd w:val="0"/>
-        <w:spacing w:after="0" w:line="240" w:lineRule="auto"/>
-        <w:rPr>
-          <w:rFonts w:ascii="Consolas" w:hAnsi="Consolas" w:cs="Consolas"/>
-          <w:color w:val="000000"/>
-          <w:sz w:val="19"/>
-          <w:szCs w:val="19"/>
-        </w:rPr>
-      </w:pPr>
-      <w:r>
-        <w:rPr>
-          <w:rFonts w:ascii="Consolas" w:hAnsi="Consolas" w:cs="Consolas"/>
-          <w:color w:val="000000"/>
-          <w:sz w:val="19"/>
-          <w:szCs w:val="19"/>
-        </w:rPr>
-        <w:t xml:space="preserve">    </w:t>
+        <w:t>CommandSecurity</w:t>
+      </w:r>
+      <w:proofErr w:type="spellEnd"/>
+      <w:r>
+        <w:rPr>
+          <w:rFonts w:ascii="Consolas" w:hAnsi="Consolas" w:cs="Consolas"/>
+          <w:color w:val="000000"/>
+          <w:sz w:val="19"/>
+          <w:szCs w:val="19"/>
+        </w:rPr>
+        <w:t xml:space="preserve"> _</w:t>
+      </w:r>
+      <w:proofErr w:type="spellStart"/>
+      <w:r>
+        <w:rPr>
+          <w:rFonts w:ascii="Consolas" w:hAnsi="Consolas" w:cs="Consolas"/>
+          <w:color w:val="000000"/>
+          <w:sz w:val="19"/>
+          <w:szCs w:val="19"/>
+        </w:rPr>
+        <w:t>commandSecurity</w:t>
+      </w:r>
+      <w:proofErr w:type="spellEnd"/>
+      <w:r>
+        <w:rPr>
+          <w:rFonts w:ascii="Consolas" w:hAnsi="Consolas" w:cs="Consolas"/>
+          <w:color w:val="000000"/>
+          <w:sz w:val="19"/>
+          <w:szCs w:val="19"/>
+        </w:rPr>
+        <w:t>;</w:t>
+      </w:r>
+    </w:p>
+    <w:p>
+      <w:pPr>
+        <w:autoSpaceDE w:val="0"/>
+        <w:autoSpaceDN w:val="0"/>
+        <w:adjustRightInd w:val="0"/>
+        <w:spacing w:after="0" w:line="240" w:lineRule="auto"/>
+        <w:rPr>
+          <w:rFonts w:ascii="Consolas" w:hAnsi="Consolas" w:cs="Consolas"/>
+          <w:color w:val="000000"/>
+          <w:sz w:val="19"/>
+          <w:szCs w:val="19"/>
+        </w:rPr>
+      </w:pPr>
+      <w:r>
+        <w:rPr>
+          <w:rFonts w:ascii="Consolas" w:hAnsi="Consolas" w:cs="Consolas"/>
+          <w:color w:val="000000"/>
+          <w:sz w:val="19"/>
+          <w:szCs w:val="19"/>
+        </w:rPr>
+        <w:t xml:space="preserve">        </w:t>
       </w:r>
       <w:r>
         <w:rPr>
@@ -624,6 +912,358 @@
           <w:sz w:val="19"/>
           <w:szCs w:val="19"/>
         </w:rPr>
+        <w:t>private</w:t>
+      </w:r>
+      <w:r>
+        <w:rPr>
+          <w:rFonts w:ascii="Consolas" w:hAnsi="Consolas" w:cs="Consolas"/>
+          <w:color w:val="000000"/>
+          <w:sz w:val="19"/>
+          <w:szCs w:val="19"/>
+        </w:rPr>
+        <w:t xml:space="preserve"> </w:t>
+      </w:r>
+      <w:proofErr w:type="spellStart"/>
+      <w:r>
+        <w:rPr>
+          <w:rFonts w:ascii="Consolas" w:hAnsi="Consolas" w:cs="Consolas"/>
+          <w:color w:val="000000"/>
+          <w:sz w:val="19"/>
+          <w:szCs w:val="19"/>
+        </w:rPr>
+        <w:t>DNNrocketInterface</w:t>
+      </w:r>
+      <w:proofErr w:type="spellEnd"/>
+      <w:r>
+        <w:rPr>
+          <w:rFonts w:ascii="Consolas" w:hAnsi="Consolas" w:cs="Consolas"/>
+          <w:color w:val="000000"/>
+          <w:sz w:val="19"/>
+          <w:szCs w:val="19"/>
+        </w:rPr>
+        <w:t xml:space="preserve"> _</w:t>
+      </w:r>
+      <w:proofErr w:type="spellStart"/>
+      <w:r>
+        <w:rPr>
+          <w:rFonts w:ascii="Consolas" w:hAnsi="Consolas" w:cs="Consolas"/>
+          <w:color w:val="000000"/>
+          <w:sz w:val="19"/>
+          <w:szCs w:val="19"/>
+        </w:rPr>
+        <w:t>rocketInterface</w:t>
+      </w:r>
+      <w:proofErr w:type="spellEnd"/>
+      <w:r>
+        <w:rPr>
+          <w:rFonts w:ascii="Consolas" w:hAnsi="Consolas" w:cs="Consolas"/>
+          <w:color w:val="000000"/>
+          <w:sz w:val="19"/>
+          <w:szCs w:val="19"/>
+        </w:rPr>
+        <w:t>;</w:t>
+      </w:r>
+    </w:p>
+    <w:p>
+      <w:pPr>
+        <w:autoSpaceDE w:val="0"/>
+        <w:autoSpaceDN w:val="0"/>
+        <w:adjustRightInd w:val="0"/>
+        <w:spacing w:after="0" w:line="240" w:lineRule="auto"/>
+        <w:rPr>
+          <w:rFonts w:ascii="Consolas" w:hAnsi="Consolas" w:cs="Consolas"/>
+          <w:color w:val="000000"/>
+          <w:sz w:val="19"/>
+          <w:szCs w:val="19"/>
+        </w:rPr>
+      </w:pPr>
+      <w:r>
+        <w:rPr>
+          <w:rFonts w:ascii="Consolas" w:hAnsi="Consolas" w:cs="Consolas"/>
+          <w:color w:val="000000"/>
+          <w:sz w:val="19"/>
+          <w:szCs w:val="19"/>
+        </w:rPr>
+        <w:t xml:space="preserve">        </w:t>
+      </w:r>
+      <w:r>
+        <w:rPr>
+          <w:rFonts w:ascii="Consolas" w:hAnsi="Consolas" w:cs="Consolas"/>
+          <w:color w:val="0000FF"/>
+          <w:sz w:val="19"/>
+          <w:szCs w:val="19"/>
+        </w:rPr>
+        <w:t>private</w:t>
+      </w:r>
+      <w:r>
+        <w:rPr>
+          <w:rFonts w:ascii="Consolas" w:hAnsi="Consolas" w:cs="Consolas"/>
+          <w:color w:val="000000"/>
+          <w:sz w:val="19"/>
+          <w:szCs w:val="19"/>
+        </w:rPr>
+        <w:t xml:space="preserve"> </w:t>
+      </w:r>
+      <w:proofErr w:type="spellStart"/>
+      <w:r>
+        <w:rPr>
+          <w:rFonts w:ascii="Consolas" w:hAnsi="Consolas" w:cs="Consolas"/>
+          <w:color w:val="000000"/>
+          <w:sz w:val="19"/>
+          <w:szCs w:val="19"/>
+        </w:rPr>
+        <w:t>SystemData</w:t>
+      </w:r>
+      <w:proofErr w:type="spellEnd"/>
+      <w:r>
+        <w:rPr>
+          <w:rFonts w:ascii="Consolas" w:hAnsi="Consolas" w:cs="Consolas"/>
+          <w:color w:val="000000"/>
+          <w:sz w:val="19"/>
+          <w:szCs w:val="19"/>
+        </w:rPr>
+        <w:t xml:space="preserve"> _</w:t>
+      </w:r>
+      <w:proofErr w:type="spellStart"/>
+      <w:r>
+        <w:rPr>
+          <w:rFonts w:ascii="Consolas" w:hAnsi="Consolas" w:cs="Consolas"/>
+          <w:color w:val="000000"/>
+          <w:sz w:val="19"/>
+          <w:szCs w:val="19"/>
+        </w:rPr>
+        <w:t>systemData</w:t>
+      </w:r>
+      <w:proofErr w:type="spellEnd"/>
+      <w:r>
+        <w:rPr>
+          <w:rFonts w:ascii="Consolas" w:hAnsi="Consolas" w:cs="Consolas"/>
+          <w:color w:val="000000"/>
+          <w:sz w:val="19"/>
+          <w:szCs w:val="19"/>
+        </w:rPr>
+        <w:t>;</w:t>
+      </w:r>
+    </w:p>
+    <w:p>
+      <w:pPr>
+        <w:autoSpaceDE w:val="0"/>
+        <w:autoSpaceDN w:val="0"/>
+        <w:adjustRightInd w:val="0"/>
+        <w:spacing w:after="0" w:line="240" w:lineRule="auto"/>
+        <w:rPr>
+          <w:rFonts w:ascii="Consolas" w:hAnsi="Consolas" w:cs="Consolas"/>
+          <w:color w:val="000000"/>
+          <w:sz w:val="19"/>
+          <w:szCs w:val="19"/>
+        </w:rPr>
+      </w:pPr>
+      <w:r>
+        <w:rPr>
+          <w:rFonts w:ascii="Consolas" w:hAnsi="Consolas" w:cs="Consolas"/>
+          <w:color w:val="000000"/>
+          <w:sz w:val="19"/>
+          <w:szCs w:val="19"/>
+        </w:rPr>
+        <w:t xml:space="preserve">        </w:t>
+      </w:r>
+      <w:r>
+        <w:rPr>
+          <w:rFonts w:ascii="Consolas" w:hAnsi="Consolas" w:cs="Consolas"/>
+          <w:color w:val="0000FF"/>
+          <w:sz w:val="19"/>
+          <w:szCs w:val="19"/>
+        </w:rPr>
+        <w:t>private</w:t>
+      </w:r>
+      <w:r>
+        <w:rPr>
+          <w:rFonts w:ascii="Consolas" w:hAnsi="Consolas" w:cs="Consolas"/>
+          <w:color w:val="000000"/>
+          <w:sz w:val="19"/>
+          <w:szCs w:val="19"/>
+        </w:rPr>
+        <w:t xml:space="preserve"> Dictionary&lt;</w:t>
+      </w:r>
+      <w:r>
+        <w:rPr>
+          <w:rFonts w:ascii="Consolas" w:hAnsi="Consolas" w:cs="Consolas"/>
+          <w:color w:val="0000FF"/>
+          <w:sz w:val="19"/>
+          <w:szCs w:val="19"/>
+        </w:rPr>
+        <w:t>string</w:t>
+      </w:r>
+      <w:r>
+        <w:rPr>
+          <w:rFonts w:ascii="Consolas" w:hAnsi="Consolas" w:cs="Consolas"/>
+          <w:color w:val="000000"/>
+          <w:sz w:val="19"/>
+          <w:szCs w:val="19"/>
+        </w:rPr>
+        <w:t xml:space="preserve">, </w:t>
+      </w:r>
+      <w:r>
+        <w:rPr>
+          <w:rFonts w:ascii="Consolas" w:hAnsi="Consolas" w:cs="Consolas"/>
+          <w:color w:val="0000FF"/>
+          <w:sz w:val="19"/>
+          <w:szCs w:val="19"/>
+        </w:rPr>
+        <w:t>string</w:t>
+      </w:r>
+      <w:r>
+        <w:rPr>
+          <w:rFonts w:ascii="Consolas" w:hAnsi="Consolas" w:cs="Consolas"/>
+          <w:color w:val="000000"/>
+          <w:sz w:val="19"/>
+          <w:szCs w:val="19"/>
+        </w:rPr>
+        <w:t>&gt; _</w:t>
+      </w:r>
+      <w:proofErr w:type="spellStart"/>
+      <w:r>
+        <w:rPr>
+          <w:rFonts w:ascii="Consolas" w:hAnsi="Consolas" w:cs="Consolas"/>
+          <w:color w:val="000000"/>
+          <w:sz w:val="19"/>
+          <w:szCs w:val="19"/>
+        </w:rPr>
+        <w:t>passSettings</w:t>
+      </w:r>
+      <w:proofErr w:type="spellEnd"/>
+      <w:r>
+        <w:rPr>
+          <w:rFonts w:ascii="Consolas" w:hAnsi="Consolas" w:cs="Consolas"/>
+          <w:color w:val="000000"/>
+          <w:sz w:val="19"/>
+          <w:szCs w:val="19"/>
+        </w:rPr>
+        <w:t>;</w:t>
+      </w:r>
+    </w:p>
+    <w:p>
+      <w:pPr>
+        <w:autoSpaceDE w:val="0"/>
+        <w:autoSpaceDN w:val="0"/>
+        <w:adjustRightInd w:val="0"/>
+        <w:spacing w:after="0" w:line="240" w:lineRule="auto"/>
+        <w:rPr>
+          <w:rFonts w:ascii="Consolas" w:hAnsi="Consolas" w:cs="Consolas"/>
+          <w:color w:val="000000"/>
+          <w:sz w:val="19"/>
+          <w:szCs w:val="19"/>
+        </w:rPr>
+      </w:pPr>
+      <w:r>
+        <w:rPr>
+          <w:rFonts w:ascii="Consolas" w:hAnsi="Consolas" w:cs="Consolas"/>
+          <w:color w:val="000000"/>
+          <w:sz w:val="19"/>
+          <w:szCs w:val="19"/>
+        </w:rPr>
+        <w:t xml:space="preserve">        </w:t>
+      </w:r>
+      <w:r>
+        <w:rPr>
+          <w:rFonts w:ascii="Consolas" w:hAnsi="Consolas" w:cs="Consolas"/>
+          <w:color w:val="0000FF"/>
+          <w:sz w:val="19"/>
+          <w:szCs w:val="19"/>
+        </w:rPr>
+        <w:t>private</w:t>
+      </w:r>
+      <w:r>
+        <w:rPr>
+          <w:rFonts w:ascii="Consolas" w:hAnsi="Consolas" w:cs="Consolas"/>
+          <w:color w:val="000000"/>
+          <w:sz w:val="19"/>
+          <w:szCs w:val="19"/>
+        </w:rPr>
+        <w:t xml:space="preserve"> </w:t>
+      </w:r>
+      <w:r>
+        <w:rPr>
+          <w:rFonts w:ascii="Consolas" w:hAnsi="Consolas" w:cs="Consolas"/>
+          <w:color w:val="0000FF"/>
+          <w:sz w:val="19"/>
+          <w:szCs w:val="19"/>
+        </w:rPr>
+        <w:t>string</w:t>
+      </w:r>
+      <w:r>
+        <w:rPr>
+          <w:rFonts w:ascii="Consolas" w:hAnsi="Consolas" w:cs="Consolas"/>
+          <w:color w:val="000000"/>
+          <w:sz w:val="19"/>
+          <w:szCs w:val="19"/>
+        </w:rPr>
+        <w:t xml:space="preserve"> _</w:t>
+      </w:r>
+      <w:proofErr w:type="spellStart"/>
+      <w:r>
+        <w:rPr>
+          <w:rFonts w:ascii="Consolas" w:hAnsi="Consolas" w:cs="Consolas"/>
+          <w:color w:val="000000"/>
+          <w:sz w:val="19"/>
+          <w:szCs w:val="19"/>
+        </w:rPr>
+        <w:t>editLang</w:t>
+      </w:r>
+      <w:proofErr w:type="spellEnd"/>
+      <w:r>
+        <w:rPr>
+          <w:rFonts w:ascii="Consolas" w:hAnsi="Consolas" w:cs="Consolas"/>
+          <w:color w:val="000000"/>
+          <w:sz w:val="19"/>
+          <w:szCs w:val="19"/>
+        </w:rPr>
+        <w:t>;</w:t>
+      </w:r>
+    </w:p>
+    <w:p>
+      <w:pPr>
+        <w:autoSpaceDE w:val="0"/>
+        <w:autoSpaceDN w:val="0"/>
+        <w:adjustRightInd w:val="0"/>
+        <w:spacing w:after="0" w:line="240" w:lineRule="auto"/>
+        <w:rPr>
+          <w:rFonts w:ascii="Consolas" w:hAnsi="Consolas" w:cs="Consolas"/>
+          <w:color w:val="000000"/>
+          <w:sz w:val="19"/>
+          <w:szCs w:val="19"/>
+        </w:rPr>
+      </w:pPr>
+    </w:p>
+    <w:p>
+      <w:pPr>
+        <w:autoSpaceDE w:val="0"/>
+        <w:autoSpaceDN w:val="0"/>
+        <w:adjustRightInd w:val="0"/>
+        <w:spacing w:after="0" w:line="240" w:lineRule="auto"/>
+        <w:rPr>
+          <w:rFonts w:ascii="Consolas" w:hAnsi="Consolas" w:cs="Consolas"/>
+          <w:color w:val="000000"/>
+          <w:sz w:val="19"/>
+          <w:szCs w:val="19"/>
+        </w:rPr>
+      </w:pPr>
+      <w:r>
+        <w:rPr>
+          <w:rFonts w:ascii="Consolas" w:hAnsi="Consolas" w:cs="Consolas"/>
+          <w:color w:val="000000"/>
+          <w:sz w:val="19"/>
+          <w:szCs w:val="19"/>
+        </w:rPr>
+        <w:t xml:space="preserve">        </w:t>
+      </w:r>
+      <w:r>
+        <w:rPr>
+          <w:rFonts w:ascii="Consolas" w:hAnsi="Consolas" w:cs="Consolas"/>
+          <w:color w:val="0000FF"/>
+          <w:sz w:val="19"/>
+          <w:szCs w:val="19"/>
+        </w:rPr>
         <w:t>public</w:t>
       </w:r>
       <w:r>
@@ -642,7 +1282,81 @@
           <w:sz w:val="19"/>
           <w:szCs w:val="19"/>
         </w:rPr>
-        <w:t>class</w:t>
+        <w:t>override</w:t>
+      </w:r>
+      <w:r>
+        <w:rPr>
+          <w:rFonts w:ascii="Consolas" w:hAnsi="Consolas" w:cs="Consolas"/>
+          <w:color w:val="000000"/>
+          <w:sz w:val="19"/>
+          <w:szCs w:val="19"/>
+        </w:rPr>
+        <w:t xml:space="preserve"> Dictionary&lt;</w:t>
+      </w:r>
+      <w:r>
+        <w:rPr>
+          <w:rFonts w:ascii="Consolas" w:hAnsi="Consolas" w:cs="Consolas"/>
+          <w:color w:val="0000FF"/>
+          <w:sz w:val="19"/>
+          <w:szCs w:val="19"/>
+        </w:rPr>
+        <w:t>string</w:t>
+      </w:r>
+      <w:r>
+        <w:rPr>
+          <w:rFonts w:ascii="Consolas" w:hAnsi="Consolas" w:cs="Consolas"/>
+          <w:color w:val="000000"/>
+          <w:sz w:val="19"/>
+          <w:szCs w:val="19"/>
+        </w:rPr>
+        <w:t xml:space="preserve">, </w:t>
+      </w:r>
+      <w:r>
+        <w:rPr>
+          <w:rFonts w:ascii="Consolas" w:hAnsi="Consolas" w:cs="Consolas"/>
+          <w:color w:val="0000FF"/>
+          <w:sz w:val="19"/>
+          <w:szCs w:val="19"/>
+        </w:rPr>
+        <w:t>string</w:t>
+      </w:r>
+      <w:r>
+        <w:rPr>
+          <w:rFonts w:ascii="Consolas" w:hAnsi="Consolas" w:cs="Consolas"/>
+          <w:color w:val="000000"/>
+          <w:sz w:val="19"/>
+          <w:szCs w:val="19"/>
+        </w:rPr>
+        <w:t xml:space="preserve">&gt; </w:t>
+      </w:r>
+      <w:proofErr w:type="spellStart"/>
+      <w:r>
+        <w:rPr>
+          <w:rFonts w:ascii="Consolas" w:hAnsi="Consolas" w:cs="Consolas"/>
+          <w:color w:val="000000"/>
+          <w:sz w:val="19"/>
+          <w:szCs w:val="19"/>
+        </w:rPr>
+        <w:t>ProcessCommand</w:t>
+      </w:r>
+      <w:proofErr w:type="spellEnd"/>
+      <w:r>
+        <w:rPr>
+          <w:rFonts w:ascii="Consolas" w:hAnsi="Consolas" w:cs="Consolas"/>
+          <w:color w:val="000000"/>
+          <w:sz w:val="19"/>
+          <w:szCs w:val="19"/>
+        </w:rPr>
+        <w:t>(</w:t>
+      </w:r>
+      <w:r>
+        <w:rPr>
+          <w:rFonts w:ascii="Consolas" w:hAnsi="Consolas" w:cs="Consolas"/>
+          <w:color w:val="0000FF"/>
+          <w:sz w:val="19"/>
+          <w:szCs w:val="19"/>
+        </w:rPr>
+        <w:t>string</w:t>
       </w:r>
       <w:r>
         <w:rPr>
@@ -657,116 +1371,61 @@
       <w:r>
         <w:rPr>
           <w:rFonts w:ascii="Consolas" w:hAnsi="Consolas" w:cs="Consolas"/>
-          <w:color w:val="2B91AF"/>
-          <w:sz w:val="19"/>
-          <w:szCs w:val="19"/>
-        </w:rPr>
-        <w:t>StartConnect</w:t>
-      </w:r>
-      <w:proofErr w:type="spellEnd"/>
-      <w:r>
-        <w:rPr>
-          <w:rFonts w:ascii="Consolas" w:hAnsi="Consolas" w:cs="Consolas"/>
-          <w:color w:val="000000"/>
-          <w:sz w:val="19"/>
-          <w:szCs w:val="19"/>
-        </w:rPr>
-        <w:t xml:space="preserve"> : </w:t>
-      </w:r>
-      <w:proofErr w:type="spellStart"/>
-      <w:r>
-        <w:rPr>
-          <w:rFonts w:ascii="Consolas" w:hAnsi="Consolas" w:cs="Consolas"/>
-          <w:color w:val="000000"/>
-          <w:sz w:val="19"/>
-          <w:szCs w:val="19"/>
-        </w:rPr>
-        <w:t>DNNrocketAPI.APInterface</w:t>
-      </w:r>
-      <w:proofErr w:type="spellEnd"/>
-    </w:p>
-    <w:p>
-      <w:pPr>
-        <w:autoSpaceDE w:val="0"/>
-        <w:autoSpaceDN w:val="0"/>
-        <w:adjustRightInd w:val="0"/>
-        <w:spacing w:after="0" w:line="240" w:lineRule="auto"/>
-        <w:rPr>
-          <w:rFonts w:ascii="Consolas" w:hAnsi="Consolas" w:cs="Consolas"/>
-          <w:color w:val="000000"/>
-          <w:sz w:val="19"/>
-          <w:szCs w:val="19"/>
-        </w:rPr>
-      </w:pPr>
-      <w:r>
-        <w:rPr>
-          <w:rFonts w:ascii="Consolas" w:hAnsi="Consolas" w:cs="Consolas"/>
-          <w:color w:val="000000"/>
-          <w:sz w:val="19"/>
-          <w:szCs w:val="19"/>
-        </w:rPr>
-        <w:t xml:space="preserve">    {</w:t>
-      </w:r>
-    </w:p>
-    <w:p>
-      <w:pPr>
-        <w:autoSpaceDE w:val="0"/>
-        <w:autoSpaceDN w:val="0"/>
-        <w:adjustRightInd w:val="0"/>
-        <w:spacing w:after="0" w:line="240" w:lineRule="auto"/>
-        <w:rPr>
-          <w:rFonts w:ascii="Consolas" w:hAnsi="Consolas" w:cs="Consolas"/>
-          <w:color w:val="000000"/>
-          <w:sz w:val="19"/>
-          <w:szCs w:val="19"/>
-        </w:rPr>
-      </w:pPr>
-      <w:r>
-        <w:rPr>
-          <w:rFonts w:ascii="Consolas" w:hAnsi="Consolas" w:cs="Consolas"/>
-          <w:color w:val="000000"/>
-          <w:sz w:val="19"/>
-          <w:szCs w:val="19"/>
-        </w:rPr>
-        <w:t xml:space="preserve">        </w:t>
-      </w:r>
-      <w:r>
-        <w:rPr>
-          <w:rFonts w:ascii="Consolas" w:hAnsi="Consolas" w:cs="Consolas"/>
-          <w:color w:val="0000FF"/>
-          <w:sz w:val="19"/>
-          <w:szCs w:val="19"/>
-        </w:rPr>
-        <w:t>private</w:t>
-      </w:r>
-      <w:r>
-        <w:rPr>
-          <w:rFonts w:ascii="Consolas" w:hAnsi="Consolas" w:cs="Consolas"/>
-          <w:color w:val="000000"/>
-          <w:sz w:val="19"/>
-          <w:szCs w:val="19"/>
-        </w:rPr>
-        <w:t xml:space="preserve"> </w:t>
-      </w:r>
-      <w:proofErr w:type="spellStart"/>
-      <w:r>
-        <w:rPr>
-          <w:rFonts w:ascii="Consolas" w:hAnsi="Consolas" w:cs="Consolas"/>
-          <w:color w:val="000000"/>
-          <w:sz w:val="19"/>
-          <w:szCs w:val="19"/>
-        </w:rPr>
-        <w:t>SimplisityInfo</w:t>
-      </w:r>
-      <w:proofErr w:type="spellEnd"/>
-      <w:r>
-        <w:rPr>
-          <w:rFonts w:ascii="Consolas" w:hAnsi="Consolas" w:cs="Consolas"/>
-          <w:color w:val="000000"/>
-          <w:sz w:val="19"/>
-          <w:szCs w:val="19"/>
-        </w:rPr>
-        <w:t xml:space="preserve"> _</w:t>
+          <w:color w:val="000000"/>
+          <w:sz w:val="19"/>
+          <w:szCs w:val="19"/>
+        </w:rPr>
+        <w:t>paramCmd</w:t>
+      </w:r>
+      <w:proofErr w:type="spellEnd"/>
+      <w:r>
+        <w:rPr>
+          <w:rFonts w:ascii="Consolas" w:hAnsi="Consolas" w:cs="Consolas"/>
+          <w:color w:val="000000"/>
+          <w:sz w:val="19"/>
+          <w:szCs w:val="19"/>
+        </w:rPr>
+        <w:t xml:space="preserve">, SimplisityInfo </w:t>
+      </w:r>
+      <w:proofErr w:type="spellStart"/>
+      <w:r>
+        <w:rPr>
+          <w:rFonts w:ascii="Consolas" w:hAnsi="Consolas" w:cs="Consolas"/>
+          <w:color w:val="000000"/>
+          <w:sz w:val="19"/>
+          <w:szCs w:val="19"/>
+        </w:rPr>
+        <w:t>systemInfo</w:t>
+      </w:r>
+      <w:proofErr w:type="spellEnd"/>
+      <w:r>
+        <w:rPr>
+          <w:rFonts w:ascii="Consolas" w:hAnsi="Consolas" w:cs="Consolas"/>
+          <w:color w:val="000000"/>
+          <w:sz w:val="19"/>
+          <w:szCs w:val="19"/>
+        </w:rPr>
+        <w:t xml:space="preserve">, SimplisityInfo </w:t>
+      </w:r>
+      <w:proofErr w:type="spellStart"/>
+      <w:r>
+        <w:rPr>
+          <w:rFonts w:ascii="Consolas" w:hAnsi="Consolas" w:cs="Consolas"/>
+          <w:color w:val="000000"/>
+          <w:sz w:val="19"/>
+          <w:szCs w:val="19"/>
+        </w:rPr>
+        <w:t>interfaceInfo</w:t>
+      </w:r>
+      <w:proofErr w:type="spellEnd"/>
+      <w:r>
+        <w:rPr>
+          <w:rFonts w:ascii="Consolas" w:hAnsi="Consolas" w:cs="Consolas"/>
+          <w:color w:val="000000"/>
+          <w:sz w:val="19"/>
+          <w:szCs w:val="19"/>
+        </w:rPr>
+        <w:t xml:space="preserve">, SimplisityInfo </w:t>
       </w:r>
       <w:proofErr w:type="spellStart"/>
       <w:r>
@@ -786,814 +1445,7 @@
           <w:sz w:val="19"/>
           <w:szCs w:val="19"/>
         </w:rPr>
-        <w:t>;</w:t>
-      </w:r>
-    </w:p>
-    <w:p>
-      <w:pPr>
-        <w:autoSpaceDE w:val="0"/>
-        <w:autoSpaceDN w:val="0"/>
-        <w:adjustRightInd w:val="0"/>
-        <w:spacing w:after="0" w:line="240" w:lineRule="auto"/>
-        <w:rPr>
-          <w:rFonts w:ascii="Consolas" w:hAnsi="Consolas" w:cs="Consolas"/>
-          <w:color w:val="000000"/>
-          <w:sz w:val="19"/>
-          <w:szCs w:val="19"/>
-        </w:rPr>
-      </w:pPr>
-      <w:r>
-        <w:rPr>
-          <w:rFonts w:ascii="Consolas" w:hAnsi="Consolas" w:cs="Consolas"/>
-          <w:color w:val="000000"/>
-          <w:sz w:val="19"/>
-          <w:szCs w:val="19"/>
-        </w:rPr>
-        <w:t xml:space="preserve">        </w:t>
-      </w:r>
-      <w:r>
-        <w:rPr>
-          <w:rFonts w:ascii="Consolas" w:hAnsi="Consolas" w:cs="Consolas"/>
-          <w:color w:val="0000FF"/>
-          <w:sz w:val="19"/>
-          <w:szCs w:val="19"/>
-        </w:rPr>
-        <w:t>private</w:t>
-      </w:r>
-      <w:r>
-        <w:rPr>
-          <w:rFonts w:ascii="Consolas" w:hAnsi="Consolas" w:cs="Consolas"/>
-          <w:color w:val="000000"/>
-          <w:sz w:val="19"/>
-          <w:szCs w:val="19"/>
-        </w:rPr>
-        <w:t xml:space="preserve"> </w:t>
-      </w:r>
-      <w:proofErr w:type="spellStart"/>
-      <w:r>
-        <w:rPr>
-          <w:rFonts w:ascii="Consolas" w:hAnsi="Consolas" w:cs="Consolas"/>
-          <w:color w:val="000000"/>
-          <w:sz w:val="19"/>
-          <w:szCs w:val="19"/>
-        </w:rPr>
-        <w:t>SimplisityInfo</w:t>
-      </w:r>
-      <w:proofErr w:type="spellEnd"/>
-      <w:r>
-        <w:rPr>
-          <w:rFonts w:ascii="Consolas" w:hAnsi="Consolas" w:cs="Consolas"/>
-          <w:color w:val="000000"/>
-          <w:sz w:val="19"/>
-          <w:szCs w:val="19"/>
-        </w:rPr>
-        <w:t xml:space="preserve"> _</w:t>
-      </w:r>
-      <w:proofErr w:type="spellStart"/>
-      <w:r>
-        <w:rPr>
-          <w:rFonts w:ascii="Consolas" w:hAnsi="Consolas" w:cs="Consolas"/>
-          <w:color w:val="000000"/>
-          <w:sz w:val="19"/>
-          <w:szCs w:val="19"/>
-        </w:rPr>
-        <w:t>paramInfo</w:t>
-      </w:r>
-      <w:proofErr w:type="spellEnd"/>
-      <w:r>
-        <w:rPr>
-          <w:rFonts w:ascii="Consolas" w:hAnsi="Consolas" w:cs="Consolas"/>
-          <w:color w:val="000000"/>
-          <w:sz w:val="19"/>
-          <w:szCs w:val="19"/>
-        </w:rPr>
-        <w:t>;</w:t>
-      </w:r>
-    </w:p>
-    <w:p>
-      <w:pPr>
-        <w:autoSpaceDE w:val="0"/>
-        <w:autoSpaceDN w:val="0"/>
-        <w:adjustRightInd w:val="0"/>
-        <w:spacing w:after="0" w:line="240" w:lineRule="auto"/>
-        <w:rPr>
-          <w:rFonts w:ascii="Consolas" w:hAnsi="Consolas" w:cs="Consolas"/>
-          <w:color w:val="000000"/>
-          <w:sz w:val="19"/>
-          <w:szCs w:val="19"/>
-        </w:rPr>
-      </w:pPr>
-      <w:r>
-        <w:rPr>
-          <w:rFonts w:ascii="Consolas" w:hAnsi="Consolas" w:cs="Consolas"/>
-          <w:color w:val="000000"/>
-          <w:sz w:val="19"/>
-          <w:szCs w:val="19"/>
-        </w:rPr>
-        <w:t xml:space="preserve">        </w:t>
-      </w:r>
-      <w:r>
-        <w:rPr>
-          <w:rFonts w:ascii="Consolas" w:hAnsi="Consolas" w:cs="Consolas"/>
-          <w:color w:val="0000FF"/>
-          <w:sz w:val="19"/>
-          <w:szCs w:val="19"/>
-        </w:rPr>
-        <w:t>private</w:t>
-      </w:r>
-      <w:r>
-        <w:rPr>
-          <w:rFonts w:ascii="Consolas" w:hAnsi="Consolas" w:cs="Consolas"/>
-          <w:color w:val="000000"/>
-          <w:sz w:val="19"/>
-          <w:szCs w:val="19"/>
-        </w:rPr>
-        <w:t xml:space="preserve"> </w:t>
-      </w:r>
-      <w:proofErr w:type="spellStart"/>
-      <w:r>
-        <w:rPr>
-          <w:rFonts w:ascii="Consolas" w:hAnsi="Consolas" w:cs="Consolas"/>
-          <w:color w:val="000000"/>
-          <w:sz w:val="19"/>
-          <w:szCs w:val="19"/>
-        </w:rPr>
-        <w:t>CommandSecurity</w:t>
-      </w:r>
-      <w:proofErr w:type="spellEnd"/>
-      <w:r>
-        <w:rPr>
-          <w:rFonts w:ascii="Consolas" w:hAnsi="Consolas" w:cs="Consolas"/>
-          <w:color w:val="000000"/>
-          <w:sz w:val="19"/>
-          <w:szCs w:val="19"/>
-        </w:rPr>
-        <w:t xml:space="preserve"> _</w:t>
-      </w:r>
-      <w:proofErr w:type="spellStart"/>
-      <w:r>
-        <w:rPr>
-          <w:rFonts w:ascii="Consolas" w:hAnsi="Consolas" w:cs="Consolas"/>
-          <w:color w:val="000000"/>
-          <w:sz w:val="19"/>
-          <w:szCs w:val="19"/>
-        </w:rPr>
-        <w:t>commandSecurity</w:t>
-      </w:r>
-      <w:proofErr w:type="spellEnd"/>
-      <w:r>
-        <w:rPr>
-          <w:rFonts w:ascii="Consolas" w:hAnsi="Consolas" w:cs="Consolas"/>
-          <w:color w:val="000000"/>
-          <w:sz w:val="19"/>
-          <w:szCs w:val="19"/>
-        </w:rPr>
-        <w:t>;</w:t>
-      </w:r>
-    </w:p>
-    <w:p>
-      <w:pPr>
-        <w:autoSpaceDE w:val="0"/>
-        <w:autoSpaceDN w:val="0"/>
-        <w:adjustRightInd w:val="0"/>
-        <w:spacing w:after="0" w:line="240" w:lineRule="auto"/>
-        <w:rPr>
-          <w:rFonts w:ascii="Consolas" w:hAnsi="Consolas" w:cs="Consolas"/>
-          <w:color w:val="000000"/>
-          <w:sz w:val="19"/>
-          <w:szCs w:val="19"/>
-        </w:rPr>
-      </w:pPr>
-      <w:r>
-        <w:rPr>
-          <w:rFonts w:ascii="Consolas" w:hAnsi="Consolas" w:cs="Consolas"/>
-          <w:color w:val="000000"/>
-          <w:sz w:val="19"/>
-          <w:szCs w:val="19"/>
-        </w:rPr>
-        <w:t xml:space="preserve">        </w:t>
-      </w:r>
-      <w:r>
-        <w:rPr>
-          <w:rFonts w:ascii="Consolas" w:hAnsi="Consolas" w:cs="Consolas"/>
-          <w:color w:val="0000FF"/>
-          <w:sz w:val="19"/>
-          <w:szCs w:val="19"/>
-        </w:rPr>
-        <w:t>private</w:t>
-      </w:r>
-      <w:r>
-        <w:rPr>
-          <w:rFonts w:ascii="Consolas" w:hAnsi="Consolas" w:cs="Consolas"/>
-          <w:color w:val="000000"/>
-          <w:sz w:val="19"/>
-          <w:szCs w:val="19"/>
-        </w:rPr>
-        <w:t xml:space="preserve"> </w:t>
-      </w:r>
-      <w:proofErr w:type="spellStart"/>
-      <w:r>
-        <w:rPr>
-          <w:rFonts w:ascii="Consolas" w:hAnsi="Consolas" w:cs="Consolas"/>
-          <w:color w:val="000000"/>
-          <w:sz w:val="19"/>
-          <w:szCs w:val="19"/>
-        </w:rPr>
-        <w:t>DNNrocketInterface</w:t>
-      </w:r>
-      <w:proofErr w:type="spellEnd"/>
-      <w:r>
-        <w:rPr>
-          <w:rFonts w:ascii="Consolas" w:hAnsi="Consolas" w:cs="Consolas"/>
-          <w:color w:val="000000"/>
-          <w:sz w:val="19"/>
-          <w:szCs w:val="19"/>
-        </w:rPr>
-        <w:t xml:space="preserve"> _</w:t>
-      </w:r>
-      <w:proofErr w:type="spellStart"/>
-      <w:r>
-        <w:rPr>
-          <w:rFonts w:ascii="Consolas" w:hAnsi="Consolas" w:cs="Consolas"/>
-          <w:color w:val="000000"/>
-          <w:sz w:val="19"/>
-          <w:szCs w:val="19"/>
-        </w:rPr>
-        <w:t>rocketInterface</w:t>
-      </w:r>
-      <w:proofErr w:type="spellEnd"/>
-      <w:r>
-        <w:rPr>
-          <w:rFonts w:ascii="Consolas" w:hAnsi="Consolas" w:cs="Consolas"/>
-          <w:color w:val="000000"/>
-          <w:sz w:val="19"/>
-          <w:szCs w:val="19"/>
-        </w:rPr>
-        <w:t>;</w:t>
-      </w:r>
-    </w:p>
-    <w:p>
-      <w:pPr>
-        <w:autoSpaceDE w:val="0"/>
-        <w:autoSpaceDN w:val="0"/>
-        <w:adjustRightInd w:val="0"/>
-        <w:spacing w:after="0" w:line="240" w:lineRule="auto"/>
-        <w:rPr>
-          <w:rFonts w:ascii="Consolas" w:hAnsi="Consolas" w:cs="Consolas"/>
-          <w:color w:val="000000"/>
-          <w:sz w:val="19"/>
-          <w:szCs w:val="19"/>
-        </w:rPr>
-      </w:pPr>
-      <w:r>
-        <w:rPr>
-          <w:rFonts w:ascii="Consolas" w:hAnsi="Consolas" w:cs="Consolas"/>
-          <w:color w:val="000000"/>
-          <w:sz w:val="19"/>
-          <w:szCs w:val="19"/>
-        </w:rPr>
-        <w:t xml:space="preserve">        </w:t>
-      </w:r>
-      <w:r>
-        <w:rPr>
-          <w:rFonts w:ascii="Consolas" w:hAnsi="Consolas" w:cs="Consolas"/>
-          <w:color w:val="0000FF"/>
-          <w:sz w:val="19"/>
-          <w:szCs w:val="19"/>
-        </w:rPr>
-        <w:t>private</w:t>
-      </w:r>
-      <w:r>
-        <w:rPr>
-          <w:rFonts w:ascii="Consolas" w:hAnsi="Consolas" w:cs="Consolas"/>
-          <w:color w:val="000000"/>
-          <w:sz w:val="19"/>
-          <w:szCs w:val="19"/>
-        </w:rPr>
-        <w:t xml:space="preserve"> </w:t>
-      </w:r>
-      <w:proofErr w:type="spellStart"/>
-      <w:r>
-        <w:rPr>
-          <w:rFonts w:ascii="Consolas" w:hAnsi="Consolas" w:cs="Consolas"/>
-          <w:color w:val="000000"/>
-          <w:sz w:val="19"/>
-          <w:szCs w:val="19"/>
-        </w:rPr>
-        <w:t>SystemData</w:t>
-      </w:r>
-      <w:proofErr w:type="spellEnd"/>
-      <w:r>
-        <w:rPr>
-          <w:rFonts w:ascii="Consolas" w:hAnsi="Consolas" w:cs="Consolas"/>
-          <w:color w:val="000000"/>
-          <w:sz w:val="19"/>
-          <w:szCs w:val="19"/>
-        </w:rPr>
-        <w:t xml:space="preserve"> _</w:t>
-      </w:r>
-      <w:proofErr w:type="spellStart"/>
-      <w:r>
-        <w:rPr>
-          <w:rFonts w:ascii="Consolas" w:hAnsi="Consolas" w:cs="Consolas"/>
-          <w:color w:val="000000"/>
-          <w:sz w:val="19"/>
-          <w:szCs w:val="19"/>
-        </w:rPr>
-        <w:t>systemData</w:t>
-      </w:r>
-      <w:proofErr w:type="spellEnd"/>
-      <w:r>
-        <w:rPr>
-          <w:rFonts w:ascii="Consolas" w:hAnsi="Consolas" w:cs="Consolas"/>
-          <w:color w:val="000000"/>
-          <w:sz w:val="19"/>
-          <w:szCs w:val="19"/>
-        </w:rPr>
-        <w:t>;</w:t>
-      </w:r>
-    </w:p>
-    <w:p>
-      <w:pPr>
-        <w:autoSpaceDE w:val="0"/>
-        <w:autoSpaceDN w:val="0"/>
-        <w:adjustRightInd w:val="0"/>
-        <w:spacing w:after="0" w:line="240" w:lineRule="auto"/>
-        <w:rPr>
-          <w:rFonts w:ascii="Consolas" w:hAnsi="Consolas" w:cs="Consolas"/>
-          <w:color w:val="000000"/>
-          <w:sz w:val="19"/>
-          <w:szCs w:val="19"/>
-        </w:rPr>
-      </w:pPr>
-      <w:r>
-        <w:rPr>
-          <w:rFonts w:ascii="Consolas" w:hAnsi="Consolas" w:cs="Consolas"/>
-          <w:color w:val="000000"/>
-          <w:sz w:val="19"/>
-          <w:szCs w:val="19"/>
-        </w:rPr>
-        <w:t xml:space="preserve">        </w:t>
-      </w:r>
-      <w:r>
-        <w:rPr>
-          <w:rFonts w:ascii="Consolas" w:hAnsi="Consolas" w:cs="Consolas"/>
-          <w:color w:val="0000FF"/>
-          <w:sz w:val="19"/>
-          <w:szCs w:val="19"/>
-        </w:rPr>
-        <w:t>private</w:t>
-      </w:r>
-      <w:r>
-        <w:rPr>
-          <w:rFonts w:ascii="Consolas" w:hAnsi="Consolas" w:cs="Consolas"/>
-          <w:color w:val="000000"/>
-          <w:sz w:val="19"/>
-          <w:szCs w:val="19"/>
-        </w:rPr>
-        <w:t xml:space="preserve"> Dictionary&lt;</w:t>
-      </w:r>
-      <w:r>
-        <w:rPr>
-          <w:rFonts w:ascii="Consolas" w:hAnsi="Consolas" w:cs="Consolas"/>
-          <w:color w:val="0000FF"/>
-          <w:sz w:val="19"/>
-          <w:szCs w:val="19"/>
-        </w:rPr>
-        <w:t>string</w:t>
-      </w:r>
-      <w:r>
-        <w:rPr>
-          <w:rFonts w:ascii="Consolas" w:hAnsi="Consolas" w:cs="Consolas"/>
-          <w:color w:val="000000"/>
-          <w:sz w:val="19"/>
-          <w:szCs w:val="19"/>
-        </w:rPr>
-        <w:t xml:space="preserve">, </w:t>
-      </w:r>
-      <w:r>
-        <w:rPr>
-          <w:rFonts w:ascii="Consolas" w:hAnsi="Consolas" w:cs="Consolas"/>
-          <w:color w:val="0000FF"/>
-          <w:sz w:val="19"/>
-          <w:szCs w:val="19"/>
-        </w:rPr>
-        <w:t>string</w:t>
-      </w:r>
-      <w:r>
-        <w:rPr>
-          <w:rFonts w:ascii="Consolas" w:hAnsi="Consolas" w:cs="Consolas"/>
-          <w:color w:val="000000"/>
-          <w:sz w:val="19"/>
-          <w:szCs w:val="19"/>
-        </w:rPr>
-        <w:t>&gt; _</w:t>
-      </w:r>
-      <w:proofErr w:type="spellStart"/>
-      <w:r>
-        <w:rPr>
-          <w:rFonts w:ascii="Consolas" w:hAnsi="Consolas" w:cs="Consolas"/>
-          <w:color w:val="000000"/>
-          <w:sz w:val="19"/>
-          <w:szCs w:val="19"/>
-        </w:rPr>
-        <w:t>passSettings</w:t>
-      </w:r>
-      <w:proofErr w:type="spellEnd"/>
-      <w:r>
-        <w:rPr>
-          <w:rFonts w:ascii="Consolas" w:hAnsi="Consolas" w:cs="Consolas"/>
-          <w:color w:val="000000"/>
-          <w:sz w:val="19"/>
-          <w:szCs w:val="19"/>
-        </w:rPr>
-        <w:t>;</w:t>
-      </w:r>
-    </w:p>
-    <w:p>
-      <w:pPr>
-        <w:autoSpaceDE w:val="0"/>
-        <w:autoSpaceDN w:val="0"/>
-        <w:adjustRightInd w:val="0"/>
-        <w:spacing w:after="0" w:line="240" w:lineRule="auto"/>
-        <w:rPr>
-          <w:rFonts w:ascii="Consolas" w:hAnsi="Consolas" w:cs="Consolas"/>
-          <w:color w:val="000000"/>
-          <w:sz w:val="19"/>
-          <w:szCs w:val="19"/>
-        </w:rPr>
-      </w:pPr>
-      <w:r>
-        <w:rPr>
-          <w:rFonts w:ascii="Consolas" w:hAnsi="Consolas" w:cs="Consolas"/>
-          <w:color w:val="000000"/>
-          <w:sz w:val="19"/>
-          <w:szCs w:val="19"/>
-        </w:rPr>
-        <w:t xml:space="preserve">        </w:t>
-      </w:r>
-      <w:r>
-        <w:rPr>
-          <w:rFonts w:ascii="Consolas" w:hAnsi="Consolas" w:cs="Consolas"/>
-          <w:color w:val="0000FF"/>
-          <w:sz w:val="19"/>
-          <w:szCs w:val="19"/>
-        </w:rPr>
-        <w:t>private</w:t>
-      </w:r>
-      <w:r>
-        <w:rPr>
-          <w:rFonts w:ascii="Consolas" w:hAnsi="Consolas" w:cs="Consolas"/>
-          <w:color w:val="000000"/>
-          <w:sz w:val="19"/>
-          <w:szCs w:val="19"/>
-        </w:rPr>
-        <w:t xml:space="preserve"> </w:t>
-      </w:r>
-      <w:r>
-        <w:rPr>
-          <w:rFonts w:ascii="Consolas" w:hAnsi="Consolas" w:cs="Consolas"/>
-          <w:color w:val="0000FF"/>
-          <w:sz w:val="19"/>
-          <w:szCs w:val="19"/>
-        </w:rPr>
-        <w:t>string</w:t>
-      </w:r>
-      <w:r>
-        <w:rPr>
-          <w:rFonts w:ascii="Consolas" w:hAnsi="Consolas" w:cs="Consolas"/>
-          <w:color w:val="000000"/>
-          <w:sz w:val="19"/>
-          <w:szCs w:val="19"/>
-        </w:rPr>
-        <w:t xml:space="preserve"> _</w:t>
-      </w:r>
-      <w:proofErr w:type="spellStart"/>
-      <w:r>
-        <w:rPr>
-          <w:rFonts w:ascii="Consolas" w:hAnsi="Consolas" w:cs="Consolas"/>
-          <w:color w:val="000000"/>
-          <w:sz w:val="19"/>
-          <w:szCs w:val="19"/>
-        </w:rPr>
-        <w:t>editLang</w:t>
-      </w:r>
-      <w:proofErr w:type="spellEnd"/>
-      <w:r>
-        <w:rPr>
-          <w:rFonts w:ascii="Consolas" w:hAnsi="Consolas" w:cs="Consolas"/>
-          <w:color w:val="000000"/>
-          <w:sz w:val="19"/>
-          <w:szCs w:val="19"/>
-        </w:rPr>
-        <w:t>;</w:t>
-      </w:r>
-    </w:p>
-    <w:p>
-      <w:pPr>
-        <w:autoSpaceDE w:val="0"/>
-        <w:autoSpaceDN w:val="0"/>
-        <w:adjustRightInd w:val="0"/>
-        <w:spacing w:after="0" w:line="240" w:lineRule="auto"/>
-        <w:rPr>
-          <w:rFonts w:ascii="Consolas" w:hAnsi="Consolas" w:cs="Consolas"/>
-          <w:color w:val="000000"/>
-          <w:sz w:val="19"/>
-          <w:szCs w:val="19"/>
-        </w:rPr>
-      </w:pPr>
-    </w:p>
-    <w:p>
-      <w:pPr>
-        <w:autoSpaceDE w:val="0"/>
-        <w:autoSpaceDN w:val="0"/>
-        <w:adjustRightInd w:val="0"/>
-        <w:spacing w:after="0" w:line="240" w:lineRule="auto"/>
-        <w:rPr>
-          <w:rFonts w:ascii="Consolas" w:hAnsi="Consolas" w:cs="Consolas"/>
-          <w:color w:val="000000"/>
-          <w:sz w:val="19"/>
-          <w:szCs w:val="19"/>
-        </w:rPr>
-      </w:pPr>
-      <w:r>
-        <w:rPr>
-          <w:rFonts w:ascii="Consolas" w:hAnsi="Consolas" w:cs="Consolas"/>
-          <w:color w:val="000000"/>
-          <w:sz w:val="19"/>
-          <w:szCs w:val="19"/>
-        </w:rPr>
-        <w:t xml:space="preserve">        </w:t>
-      </w:r>
-      <w:r>
-        <w:rPr>
-          <w:rFonts w:ascii="Consolas" w:hAnsi="Consolas" w:cs="Consolas"/>
-          <w:color w:val="0000FF"/>
-          <w:sz w:val="19"/>
-          <w:szCs w:val="19"/>
-        </w:rPr>
-        <w:t>public</w:t>
-      </w:r>
-      <w:r>
-        <w:rPr>
-          <w:rFonts w:ascii="Consolas" w:hAnsi="Consolas" w:cs="Consolas"/>
-          <w:color w:val="000000"/>
-          <w:sz w:val="19"/>
-          <w:szCs w:val="19"/>
-        </w:rPr>
-        <w:t xml:space="preserve"> </w:t>
-      </w:r>
-      <w:r>
-        <w:rPr>
-          <w:rFonts w:ascii="Consolas" w:hAnsi="Consolas" w:cs="Consolas"/>
-          <w:color w:val="0000FF"/>
-          <w:sz w:val="19"/>
-          <w:szCs w:val="19"/>
-        </w:rPr>
-        <w:t>override</w:t>
-      </w:r>
-      <w:r>
-        <w:rPr>
-          <w:rFonts w:ascii="Consolas" w:hAnsi="Consolas" w:cs="Consolas"/>
-          <w:color w:val="000000"/>
-          <w:sz w:val="19"/>
-          <w:szCs w:val="19"/>
-        </w:rPr>
-        <w:t xml:space="preserve"> Dictionary&lt;</w:t>
-      </w:r>
-      <w:r>
-        <w:rPr>
-          <w:rFonts w:ascii="Consolas" w:hAnsi="Consolas" w:cs="Consolas"/>
-          <w:color w:val="0000FF"/>
-          <w:sz w:val="19"/>
-          <w:szCs w:val="19"/>
-        </w:rPr>
-        <w:t>string</w:t>
-      </w:r>
-      <w:r>
-        <w:rPr>
-          <w:rFonts w:ascii="Consolas" w:hAnsi="Consolas" w:cs="Consolas"/>
-          <w:color w:val="000000"/>
-          <w:sz w:val="19"/>
-          <w:szCs w:val="19"/>
-        </w:rPr>
-        <w:t xml:space="preserve">, </w:t>
-      </w:r>
-      <w:r>
-        <w:rPr>
-          <w:rFonts w:ascii="Consolas" w:hAnsi="Consolas" w:cs="Consolas"/>
-          <w:color w:val="0000FF"/>
-          <w:sz w:val="19"/>
-          <w:szCs w:val="19"/>
-        </w:rPr>
-        <w:t>string</w:t>
-      </w:r>
-      <w:r>
-        <w:rPr>
-          <w:rFonts w:ascii="Consolas" w:hAnsi="Consolas" w:cs="Consolas"/>
-          <w:color w:val="000000"/>
-          <w:sz w:val="19"/>
-          <w:szCs w:val="19"/>
-        </w:rPr>
-        <w:t xml:space="preserve">&gt; </w:t>
-      </w:r>
-      <w:proofErr w:type="spellStart"/>
-      <w:r>
-        <w:rPr>
-          <w:rFonts w:ascii="Consolas" w:hAnsi="Consolas" w:cs="Consolas"/>
-          <w:color w:val="000000"/>
-          <w:sz w:val="19"/>
-          <w:szCs w:val="19"/>
-        </w:rPr>
-        <w:t>ProcessCommand</w:t>
-      </w:r>
-      <w:proofErr w:type="spellEnd"/>
-      <w:r>
-        <w:rPr>
-          <w:rFonts w:ascii="Consolas" w:hAnsi="Consolas" w:cs="Consolas"/>
-          <w:color w:val="000000"/>
-          <w:sz w:val="19"/>
-          <w:szCs w:val="19"/>
-        </w:rPr>
-        <w:t>(</w:t>
-      </w:r>
-      <w:r>
-        <w:rPr>
-          <w:rFonts w:ascii="Consolas" w:hAnsi="Consolas" w:cs="Consolas"/>
-          <w:color w:val="0000FF"/>
-          <w:sz w:val="19"/>
-          <w:szCs w:val="19"/>
-        </w:rPr>
-        <w:t>string</w:t>
-      </w:r>
-      <w:r>
-        <w:rPr>
-          <w:rFonts w:ascii="Consolas" w:hAnsi="Consolas" w:cs="Consolas"/>
-          <w:color w:val="000000"/>
-          <w:sz w:val="19"/>
-          <w:szCs w:val="19"/>
-        </w:rPr>
-        <w:t xml:space="preserve"> </w:t>
-      </w:r>
-      <w:proofErr w:type="spellStart"/>
-      <w:r>
-        <w:rPr>
-          <w:rFonts w:ascii="Consolas" w:hAnsi="Consolas" w:cs="Consolas"/>
-          <w:color w:val="000000"/>
-          <w:sz w:val="19"/>
-          <w:szCs w:val="19"/>
-        </w:rPr>
-        <w:t>paramCmd</w:t>
-      </w:r>
-      <w:proofErr w:type="spellEnd"/>
-      <w:r>
-        <w:rPr>
-          <w:rFonts w:ascii="Consolas" w:hAnsi="Consolas" w:cs="Consolas"/>
-          <w:color w:val="000000"/>
-          <w:sz w:val="19"/>
-          <w:szCs w:val="19"/>
-        </w:rPr>
-        <w:t xml:space="preserve">, </w:t>
-      </w:r>
-      <w:proofErr w:type="spellStart"/>
-      <w:r>
-        <w:rPr>
-          <w:rFonts w:ascii="Consolas" w:hAnsi="Consolas" w:cs="Consolas"/>
-          <w:color w:val="000000"/>
-          <w:sz w:val="19"/>
-          <w:szCs w:val="19"/>
-        </w:rPr>
-        <w:t>SimplisityInfo</w:t>
-      </w:r>
-      <w:proofErr w:type="spellEnd"/>
-      <w:r>
-        <w:rPr>
-          <w:rFonts w:ascii="Consolas" w:hAnsi="Consolas" w:cs="Consolas"/>
-          <w:color w:val="000000"/>
-          <w:sz w:val="19"/>
-          <w:szCs w:val="19"/>
-        </w:rPr>
-        <w:t xml:space="preserve"> </w:t>
-      </w:r>
-      <w:proofErr w:type="spellStart"/>
-      <w:r>
-        <w:rPr>
-          <w:rFonts w:ascii="Consolas" w:hAnsi="Consolas" w:cs="Consolas"/>
-          <w:color w:val="000000"/>
-          <w:sz w:val="19"/>
-          <w:szCs w:val="19"/>
-        </w:rPr>
-        <w:t>systemInfo</w:t>
-      </w:r>
-      <w:proofErr w:type="spellEnd"/>
-      <w:r>
-        <w:rPr>
-          <w:rFonts w:ascii="Consolas" w:hAnsi="Consolas" w:cs="Consolas"/>
-          <w:color w:val="000000"/>
-          <w:sz w:val="19"/>
-          <w:szCs w:val="19"/>
-        </w:rPr>
-        <w:t xml:space="preserve">, </w:t>
-      </w:r>
-      <w:proofErr w:type="spellStart"/>
-      <w:r>
-        <w:rPr>
-          <w:rFonts w:ascii="Consolas" w:hAnsi="Consolas" w:cs="Consolas"/>
-          <w:color w:val="000000"/>
-          <w:sz w:val="19"/>
-          <w:szCs w:val="19"/>
-        </w:rPr>
-        <w:t>SimplisityInfo</w:t>
-      </w:r>
-      <w:proofErr w:type="spellEnd"/>
-      <w:r>
-        <w:rPr>
-          <w:rFonts w:ascii="Consolas" w:hAnsi="Consolas" w:cs="Consolas"/>
-          <w:color w:val="000000"/>
-          <w:sz w:val="19"/>
-          <w:szCs w:val="19"/>
-        </w:rPr>
-        <w:t xml:space="preserve"> </w:t>
-      </w:r>
-      <w:proofErr w:type="spellStart"/>
-      <w:r>
-        <w:rPr>
-          <w:rFonts w:ascii="Consolas" w:hAnsi="Consolas" w:cs="Consolas"/>
-          <w:color w:val="000000"/>
-          <w:sz w:val="19"/>
-          <w:szCs w:val="19"/>
-        </w:rPr>
-        <w:t>interfaceInfo</w:t>
-      </w:r>
-      <w:proofErr w:type="spellEnd"/>
-      <w:r>
-        <w:rPr>
-          <w:rFonts w:ascii="Consolas" w:hAnsi="Consolas" w:cs="Consolas"/>
-          <w:color w:val="000000"/>
-          <w:sz w:val="19"/>
-          <w:szCs w:val="19"/>
-        </w:rPr>
-        <w:t xml:space="preserve">, </w:t>
-      </w:r>
-      <w:proofErr w:type="spellStart"/>
-      <w:r>
-        <w:rPr>
-          <w:rFonts w:ascii="Consolas" w:hAnsi="Consolas" w:cs="Consolas"/>
-          <w:color w:val="000000"/>
-          <w:sz w:val="19"/>
-          <w:szCs w:val="19"/>
-        </w:rPr>
-        <w:t>SimplisityInfo</w:t>
-      </w:r>
-      <w:proofErr w:type="spellEnd"/>
-      <w:r>
-        <w:rPr>
-          <w:rFonts w:ascii="Consolas" w:hAnsi="Consolas" w:cs="Consolas"/>
-          <w:color w:val="000000"/>
-          <w:sz w:val="19"/>
-          <w:szCs w:val="19"/>
-        </w:rPr>
-        <w:t xml:space="preserve"> </w:t>
-      </w:r>
-      <w:proofErr w:type="spellStart"/>
-      <w:r>
-        <w:rPr>
-          <w:rFonts w:ascii="Consolas" w:hAnsi="Consolas" w:cs="Consolas"/>
-          <w:color w:val="000000"/>
-          <w:sz w:val="19"/>
-          <w:szCs w:val="19"/>
-        </w:rPr>
-        <w:t>postInfo</w:t>
-      </w:r>
-      <w:proofErr w:type="spellEnd"/>
-      <w:r>
-        <w:rPr>
-          <w:rFonts w:ascii="Consolas" w:hAnsi="Consolas" w:cs="Consolas"/>
-          <w:color w:val="000000"/>
-          <w:sz w:val="19"/>
-          <w:szCs w:val="19"/>
-        </w:rPr>
-        <w:t xml:space="preserve">, </w:t>
-      </w:r>
-      <w:proofErr w:type="spellStart"/>
-      <w:r>
-        <w:rPr>
-          <w:rFonts w:ascii="Consolas" w:hAnsi="Consolas" w:cs="Consolas"/>
-          <w:color w:val="000000"/>
-          <w:sz w:val="19"/>
-          <w:szCs w:val="19"/>
-        </w:rPr>
-        <w:t>SimplisityInfo</w:t>
-      </w:r>
-      <w:proofErr w:type="spellEnd"/>
-      <w:r>
-        <w:rPr>
-          <w:rFonts w:ascii="Consolas" w:hAnsi="Consolas" w:cs="Consolas"/>
-          <w:color w:val="000000"/>
-          <w:sz w:val="19"/>
-          <w:szCs w:val="19"/>
-        </w:rPr>
-        <w:t xml:space="preserve"> </w:t>
+        <w:t xml:space="preserve">, SimplisityInfo </w:t>
       </w:r>
       <w:proofErr w:type="spellStart"/>
       <w:r>
@@ -2767,27 +2619,7 @@
           <w:sz w:val="19"/>
           <w:szCs w:val="19"/>
         </w:rPr>
-        <w:t xml:space="preserve">, </w:t>
-      </w:r>
-      <w:proofErr w:type="spellStart"/>
-      <w:r>
-        <w:rPr>
-          <w:rFonts w:ascii="Consolas" w:hAnsi="Consolas" w:cs="Consolas"/>
-          <w:color w:val="000000"/>
-          <w:sz w:val="19"/>
-          <w:szCs w:val="19"/>
-        </w:rPr>
-        <w:t>SimplisityInfo</w:t>
-      </w:r>
-      <w:proofErr w:type="spellEnd"/>
-      <w:r>
-        <w:rPr>
-          <w:rFonts w:ascii="Consolas" w:hAnsi="Consolas" w:cs="Consolas"/>
-          <w:color w:val="000000"/>
-          <w:sz w:val="19"/>
-          <w:szCs w:val="19"/>
-        </w:rPr>
-        <w:t xml:space="preserve"> </w:t>
+        <w:t xml:space="preserve">, SimplisityInfo </w:t>
       </w:r>
       <w:proofErr w:type="spellStart"/>
       <w:r>
@@ -2807,27 +2639,7 @@
           <w:sz w:val="19"/>
           <w:szCs w:val="19"/>
         </w:rPr>
-        <w:t xml:space="preserve">, </w:t>
-      </w:r>
-      <w:proofErr w:type="spellStart"/>
-      <w:r>
-        <w:rPr>
-          <w:rFonts w:ascii="Consolas" w:hAnsi="Consolas" w:cs="Consolas"/>
-          <w:color w:val="000000"/>
-          <w:sz w:val="19"/>
-          <w:szCs w:val="19"/>
-        </w:rPr>
-        <w:t>SimplisityInfo</w:t>
-      </w:r>
-      <w:proofErr w:type="spellEnd"/>
-      <w:r>
-        <w:rPr>
-          <w:rFonts w:ascii="Consolas" w:hAnsi="Consolas" w:cs="Consolas"/>
-          <w:color w:val="000000"/>
-          <w:sz w:val="19"/>
-          <w:szCs w:val="19"/>
-        </w:rPr>
-        <w:t xml:space="preserve"> </w:t>
+        <w:t xml:space="preserve">, SimplisityInfo </w:t>
       </w:r>
       <w:proofErr w:type="spellStart"/>
       <w:r>
@@ -2847,27 +2659,7 @@
           <w:sz w:val="19"/>
           <w:szCs w:val="19"/>
         </w:rPr>
-        <w:t xml:space="preserve">, </w:t>
-      </w:r>
-      <w:proofErr w:type="spellStart"/>
-      <w:r>
-        <w:rPr>
-          <w:rFonts w:ascii="Consolas" w:hAnsi="Consolas" w:cs="Consolas"/>
-          <w:color w:val="000000"/>
-          <w:sz w:val="19"/>
-          <w:szCs w:val="19"/>
-        </w:rPr>
-        <w:t>SimplisityInfo</w:t>
-      </w:r>
-      <w:proofErr w:type="spellEnd"/>
-      <w:r>
-        <w:rPr>
-          <w:rFonts w:ascii="Consolas" w:hAnsi="Consolas" w:cs="Consolas"/>
-          <w:color w:val="000000"/>
-          <w:sz w:val="19"/>
-          <w:szCs w:val="19"/>
-        </w:rPr>
-        <w:t xml:space="preserve"> </w:t>
+        <w:t xml:space="preserve">, SimplisityInfo </w:t>
       </w:r>
       <w:proofErr w:type="spellStart"/>
       <w:r>
@@ -2887,27 +2679,7 @@
           <w:sz w:val="19"/>
           <w:szCs w:val="19"/>
         </w:rPr>
-        <w:t xml:space="preserve">, </w:t>
-      </w:r>
-      <w:proofErr w:type="spellStart"/>
-      <w:r>
-        <w:rPr>
-          <w:rFonts w:ascii="Consolas" w:hAnsi="Consolas" w:cs="Consolas"/>
-          <w:color w:val="000000"/>
-          <w:sz w:val="19"/>
-          <w:szCs w:val="19"/>
-        </w:rPr>
-        <w:t>SimplisityInfo</w:t>
-      </w:r>
-      <w:proofErr w:type="spellEnd"/>
-      <w:r>
-        <w:rPr>
-          <w:rFonts w:ascii="Consolas" w:hAnsi="Consolas" w:cs="Consolas"/>
-          <w:color w:val="000000"/>
-          <w:sz w:val="19"/>
-          <w:szCs w:val="19"/>
-        </w:rPr>
-        <w:t xml:space="preserve"> </w:t>
+        <w:t xml:space="preserve">, SimplisityInfo </w:t>
       </w:r>
       <w:proofErr w:type="spellStart"/>
       <w:r>
@@ -3762,8 +3534,6 @@
       <w:pPr>
         <w:pStyle w:val="Heading1"/>
       </w:pPr>
-      <w:bookmarkStart w:id="0" w:name="_GoBack"/>
-      <w:bookmarkEnd w:id="0"/>
       <w:proofErr w:type="spellStart"/>
       <w:r>
         <w:t>ProcessCommand</w:t>
@@ -3853,7 +3623,19 @@
         <w:t>-Folders</w:t>
       </w:r>
       <w:r>
-        <w:t xml:space="preserve"> of “confgi-w3\</w:t>
+        <w:t xml:space="preserve"> of “conf</w:t>
+      </w:r>
+      <w:r>
+        <w:t>i</w:t>
+      </w:r>
+      <w:r>
+        <w:t>g-w3</w:t>
+      </w:r>
+      <w:r>
+        <w:t>\1.0</w:t>
+      </w:r>
+      <w:r>
+        <w:t>\</w:t>
       </w:r>
       <w:proofErr w:type="spellStart"/>
       <w:r>
@@ -3861,7 +3643,19 @@
       </w:r>
       <w:proofErr w:type="spellEnd"/>
       <w:r>
-        <w:t>” and “confgi-w3\</w:t>
+        <w:t>” and “conf</w:t>
+      </w:r>
+      <w:r>
+        <w:t>i</w:t>
+      </w:r>
+      <w:r>
+        <w:t>g-w3</w:t>
+      </w:r>
+      <w:r>
+        <w:t>\1.0</w:t>
+      </w:r>
+      <w:r>
+        <w:t>\</w:t>
       </w:r>
       <w:proofErr w:type="spellStart"/>
       <w:r>
@@ -4002,15 +3796,7 @@
       </w:r>
       <w:proofErr w:type="spellEnd"/>
       <w:r>
-        <w:t xml:space="preserve"> name.  This is how the DNN modules are linked to the DNNrocket API system.  (See </w:t>
-      </w:r>
-      <w:proofErr w:type="spellStart"/>
-      <w:r>
-        <w:t>RocketMod</w:t>
-      </w:r>
-      <w:proofErr w:type="spellEnd"/>
-      <w:r>
-        <w:t xml:space="preserve"> for an example)</w:t>
+        <w:t xml:space="preserve"> name.  This is how the DNN modules are linked to the DNNrocket API system.  (See RocketMod for an example)</w:t>
       </w:r>
     </w:p>
     <w:p>
@@ -4180,6 +3966,16 @@
       </w:r>
     </w:p>
     <w:p>
+      <w:pPr>
+        <w:shd w:val="clear" w:color="auto" w:fill="FFFFFF"/>
+        <w:spacing w:after="0" w:line="285" w:lineRule="atLeast"/>
+        <w:rPr>
+          <w:rFonts w:ascii="Consolas" w:hAnsi="Consolas"/>
+          <w:color w:val="000000"/>
+          <w:sz w:val="21"/>
+          <w:szCs w:val="21"/>
+        </w:rPr>
+      </w:pPr>
       <w:r>
         <w:rPr>
           <w:b/>
@@ -4195,15 +3991,81 @@
       </w:r>
       <w:proofErr w:type="spellEnd"/>
       <w:r>
-        <w:t>.  Usually this will be the rocket API, which will then redirect to the correct system.  “/</w:t>
-      </w:r>
-      <w:proofErr w:type="spellStart"/>
-      <w:r>
-        <w:t>DesktopModules</w:t>
-      </w:r>
-      <w:proofErr w:type="spellEnd"/>
-      <w:r>
-        <w:t>/DNNrocket/API/api.ashx”.</w:t>
+        <w:t>.  Usually this will be the rocket API, which will then redirect to the correct system.  “</w:t>
+      </w:r>
+      <w:r>
+        <w:rPr>
+          <w:rFonts w:ascii="Consolas" w:hAnsi="Consolas"/>
+          <w:color w:val="000000"/>
+          <w:sz w:val="21"/>
+          <w:szCs w:val="21"/>
+        </w:rPr>
+        <w:t>/</w:t>
+      </w:r>
+      <w:proofErr w:type="spellStart"/>
+      <w:r>
+        <w:rPr>
+          <w:rFonts w:ascii="Consolas" w:hAnsi="Consolas"/>
+          <w:color w:val="000000"/>
+          <w:sz w:val="21"/>
+          <w:szCs w:val="21"/>
+        </w:rPr>
+        <w:t>Desktopmodules</w:t>
+      </w:r>
+      <w:proofErr w:type="spellEnd"/>
+      <w:r>
+        <w:rPr>
+          <w:rFonts w:ascii="Consolas" w:hAnsi="Consolas"/>
+          <w:color w:val="000000"/>
+          <w:sz w:val="21"/>
+          <w:szCs w:val="21"/>
+        </w:rPr>
+        <w:t>/</w:t>
+      </w:r>
+      <w:proofErr w:type="spellStart"/>
+      <w:r>
+        <w:rPr>
+          <w:rFonts w:ascii="Consolas" w:hAnsi="Consolas"/>
+          <w:color w:val="000000"/>
+          <w:sz w:val="21"/>
+          <w:szCs w:val="21"/>
+        </w:rPr>
+        <w:t>dnnrocket</w:t>
+      </w:r>
+      <w:proofErr w:type="spellEnd"/>
+      <w:r>
+        <w:rPr>
+          <w:rFonts w:ascii="Consolas" w:hAnsi="Consolas"/>
+          <w:color w:val="000000"/>
+          <w:sz w:val="21"/>
+          <w:szCs w:val="21"/>
+        </w:rPr>
+        <w:t>/</w:t>
+      </w:r>
+      <w:proofErr w:type="spellStart"/>
+      <w:r>
+        <w:rPr>
+          <w:rFonts w:ascii="Consolas" w:hAnsi="Consolas"/>
+          <w:color w:val="000000"/>
+          <w:sz w:val="21"/>
+          <w:szCs w:val="21"/>
+        </w:rPr>
+        <w:t>api</w:t>
+      </w:r>
+      <w:proofErr w:type="spellEnd"/>
+      <w:r>
+        <w:rPr>
+          <w:rFonts w:ascii="Consolas" w:hAnsi="Consolas"/>
+          <w:color w:val="000000"/>
+          <w:sz w:val="21"/>
+          <w:szCs w:val="21"/>
+        </w:rPr>
+        <w:t>/rocket/action</w:t>
+      </w:r>
+      <w:bookmarkStart w:id="0" w:name="_GoBack"/>
+      <w:bookmarkEnd w:id="0"/>
+      <w:r>
+        <w:t>”.</w:t>
       </w:r>
     </w:p>
     <w:p>

</xml_diff>